<commit_message>
Addressed divide by zero bug
</commit_message>
<xml_diff>
--- a/Readme.docx
+++ b/Readme.docx
@@ -88,7 +88,6 @@
       <w:r>
         <w:t xml:space="preserve">The </w:t>
       </w:r>
-      <w:proofErr w:type="gramStart"/>
       <w:r>
         <w:rPr>
           <w:rFonts w:ascii="Courier New" w:hAnsi="Courier New" w:cs="Courier New"/>
@@ -105,17 +104,7 @@
           <w:sz w:val="16"/>
           <w:szCs w:val="16"/>
         </w:rPr>
-        <w:t>(</w:t>
-      </w:r>
-      <w:proofErr w:type="gramEnd"/>
-      <w:r>
-        <w:rPr>
-          <w:rFonts w:ascii="Courier New" w:hAnsi="Courier New" w:cs="Courier New"/>
-          <w:color w:val="000000"/>
-          <w:sz w:val="16"/>
-          <w:szCs w:val="16"/>
-        </w:rPr>
-        <w:t>)</w:t>
+        <w:t>()</w:t>
       </w:r>
       <w:r>
         <w:t xml:space="preserve"> method of this class will cause the trade to be added to one of the two data structures above depending on whether the stock symbol exists in the in memory “database”.</w:t>
@@ -217,6 +206,9 @@
       <w:r>
         <w:t>focuses on asserting these data fields.</w:t>
       </w:r>
+      <w:r>
+        <w:t xml:space="preserve"> For P/E ratio, the denominator can be zero, in this case, the P/E ratio of zero is assumed. For Dividend yield, it is highly unlikely that the denominator (price) will be zero, but this has been handled and if the price is zero, the dividend yield of zero is returned.</w:t>
+      </w:r>
     </w:p>
     <w:p>
       <w:pPr>
@@ -487,15 +479,7 @@
         <w:t xml:space="preserve">for convenience </w:t>
       </w:r>
       <w:r>
-        <w:t>(</w:t>
-      </w:r>
-      <w:proofErr w:type="gramStart"/>
-      <w:r>
-        <w:t>e.g.</w:t>
-      </w:r>
-      <w:proofErr w:type="gramEnd"/>
-      <w:r>
-        <w:t xml:space="preserve"> 2% is stored as 0.02)</w:t>
+        <w:t>(e.g. 2% is stored as 0.02)</w:t>
       </w:r>
     </w:p>
     <w:p>

</xml_diff>

<commit_message>
Fixing issue with NthRoot where we attempt to get the 0th root
</commit_message>
<xml_diff>
--- a/Readme.docx
+++ b/Readme.docx
@@ -377,6 +377,24 @@
           <w:szCs w:val="16"/>
         </w:rPr>
         <w:t>.</w:t>
+      </w:r>
+      <w:r>
+        <w:rPr>
+          <w:rFonts w:ascii="Courier New" w:hAnsi="Courier New" w:cs="Courier New"/>
+          <w:color w:val="000000"/>
+          <w:sz w:val="16"/>
+          <w:szCs w:val="16"/>
+        </w:rPr>
+        <w:t xml:space="preserve"> </w:t>
+      </w:r>
+      <w:r>
+        <w:t>If t</w:t>
+      </w:r>
+      <w:r>
+        <w:t>he</w:t>
+      </w:r>
+      <w:r>
+        <w:t>re are no trades to process, then Zero is returned.</w:t>
       </w:r>
     </w:p>
     <w:p>

</xml_diff>